<commit_message>
updated Configuration steps for jupyter & pySpark
</commit_message>
<xml_diff>
--- a/Configure pyspark & Jupyter in master container.docx
+++ b/Configure pyspark & Jupyter in master container.docx
@@ -396,17 +396,703 @@
           <w:spacing w:val="-5"/>
           <w:shd w:val="clear" w:color="auto" w:fill="F2F2F2"/>
         </w:rPr>
-        <w:t xml:space="preserve">$ </w:t>
-      </w:r>
-      <w:r>
-        <w:rPr>
-          <w:rFonts w:ascii="Courier New" w:hAnsi="Courier New" w:cs="Courier New"/>
-          <w:color w:val="292929"/>
-          <w:spacing w:val="-5"/>
-          <w:shd w:val="clear" w:color="auto" w:fill="F2F2F2"/>
-        </w:rPr>
-        <w:t>jupyter notebook --ip=0.0.0.0 --port=8888 --no-browser --allow-root</w:t>
-      </w:r>
+        <w:t>$ jupyter notebook --ip=0.0.0.0 --port=8888 --no-browser --allow-root</w:t>
+      </w:r>
+    </w:p>
+    <w:p>
+      <w:pPr>
+        <w:pStyle w:val="ListParagraph"/>
+        <w:rPr>
+          <w:rFonts w:ascii="Courier New" w:hAnsi="Courier New" w:cs="Courier New"/>
+          <w:color w:val="292929"/>
+          <w:spacing w:val="-5"/>
+          <w:shd w:val="clear" w:color="auto" w:fill="F2F2F2"/>
+        </w:rPr>
+      </w:pPr>
+    </w:p>
+    <w:p>
+      <w:pPr>
+        <w:pStyle w:val="ListParagraph"/>
+        <w:rPr>
+          <w:rFonts w:ascii="Courier New" w:hAnsi="Courier New" w:cs="Courier New"/>
+          <w:color w:val="292929"/>
+          <w:spacing w:val="-5"/>
+          <w:shd w:val="clear" w:color="auto" w:fill="F2F2F2"/>
+        </w:rPr>
+      </w:pPr>
+      <w:r>
+        <w:t>Use URL &amp; token shown in the output to open jupyter notebook.</w:t>
+      </w:r>
+    </w:p>
+    <w:p>
+      <w:pPr>
+        <w:pStyle w:val="ListParagraph"/>
+        <w:rPr>
+          <w:rFonts w:ascii="Courier New" w:hAnsi="Courier New" w:cs="Courier New"/>
+          <w:color w:val="292929"/>
+          <w:spacing w:val="-5"/>
+          <w:shd w:val="clear" w:color="auto" w:fill="F2F2F2"/>
+        </w:rPr>
+      </w:pPr>
+      <w:r>
+        <w:rPr>
+          <w:noProof/>
+        </w:rPr>
+        <w:drawing>
+          <wp:inline distT="0" distB="0" distL="0" distR="0" wp14:anchorId="65E7B908" wp14:editId="2C63F64F">
+            <wp:extent cx="5943600" cy="1372235"/>
+            <wp:effectExtent l="0" t="0" r="0" b="0"/>
+            <wp:docPr id="8" name="Picture 8" descr="Text&#10;&#10;Description automatically generated"/>
+            <wp:cNvGraphicFramePr>
+              <a:graphicFrameLocks xmlns:a="http://schemas.openxmlformats.org/drawingml/2006/main" noChangeAspect="1"/>
+            </wp:cNvGraphicFramePr>
+            <a:graphic xmlns:a="http://schemas.openxmlformats.org/drawingml/2006/main">
+              <a:graphicData uri="http://schemas.openxmlformats.org/drawingml/2006/picture">
+                <pic:pic xmlns:pic="http://schemas.openxmlformats.org/drawingml/2006/picture">
+                  <pic:nvPicPr>
+                    <pic:cNvPr id="8" name="Picture 8" descr="Text&#10;&#10;Description automatically generated"/>
+                    <pic:cNvPicPr/>
+                  </pic:nvPicPr>
+                  <pic:blipFill>
+                    <a:blip r:embed="rId8"/>
+                    <a:stretch>
+                      <a:fillRect/>
+                    </a:stretch>
+                  </pic:blipFill>
+                  <pic:spPr>
+                    <a:xfrm>
+                      <a:off x="0" y="0"/>
+                      <a:ext cx="5943600" cy="1372235"/>
+                    </a:xfrm>
+                    <a:prstGeom prst="rect">
+                      <a:avLst/>
+                    </a:prstGeom>
+                  </pic:spPr>
+                </pic:pic>
+              </a:graphicData>
+            </a:graphic>
+          </wp:inline>
+        </w:drawing>
+      </w:r>
+    </w:p>
+    <w:p>
+      <w:pPr>
+        <w:pStyle w:val="ListParagraph"/>
+      </w:pPr>
+    </w:p>
+    <w:p>
+      <w:pPr>
+        <w:pStyle w:val="ListParagraph"/>
+        <w:numPr>
+          <w:ilvl w:val="0"/>
+          <w:numId w:val="1"/>
+        </w:numPr>
+      </w:pPr>
+      <w:r>
+        <w:t xml:space="preserve">   Us</w:t>
+      </w:r>
+      <w:r>
+        <w:t>e</w:t>
+      </w:r>
+      <w:r>
+        <w:t xml:space="preserve"> port forwarding command in local machine to open jupyter notebook</w:t>
+      </w:r>
+    </w:p>
+    <w:p>
+      <w:pPr>
+        <w:rPr>
+          <w:rFonts w:ascii="Courier New" w:hAnsi="Courier New" w:cs="Courier New"/>
+          <w:color w:val="292929"/>
+          <w:spacing w:val="-5"/>
+          <w:shd w:val="clear" w:color="auto" w:fill="F2F2F2"/>
+        </w:rPr>
+      </w:pPr>
+      <w:r>
+        <w:rPr>
+          <w:rFonts w:ascii="Courier New" w:hAnsi="Courier New" w:cs="Courier New"/>
+          <w:color w:val="292929"/>
+          <w:spacing w:val="-5"/>
+          <w:shd w:val="clear" w:color="auto" w:fill="F2F2F2"/>
+        </w:rPr>
+        <w:t>$</w:t>
+      </w:r>
+      <w:r>
+        <w:rPr>
+          <w:rFonts w:ascii="Courier New" w:hAnsi="Courier New" w:cs="Courier New"/>
+          <w:color w:val="292929"/>
+          <w:spacing w:val="-5"/>
+          <w:shd w:val="clear" w:color="auto" w:fill="F2F2F2"/>
+        </w:rPr>
+        <w:t xml:space="preserve">ssh -L 6060:localhost:6060 </w:t>
+      </w:r>
+      <w:hyperlink r:id="rId9" w:history="1">
+        <w:r>
+          <w:rPr>
+            <w:rStyle w:val="Hyperlink"/>
+            <w:rFonts w:ascii="Courier New" w:hAnsi="Courier New" w:cs="Courier New"/>
+            <w:spacing w:val="-5"/>
+            <w:shd w:val="clear" w:color="auto" w:fill="F2F2F2"/>
+          </w:rPr>
+          <w:t>gprasad@10.247.62.19</w:t>
+        </w:r>
+      </w:hyperlink>
+    </w:p>
+    <w:p>
+      <w:pPr>
+        <w:rPr>
+          <w:rFonts w:ascii="Courier New" w:hAnsi="Courier New" w:cs="Courier New"/>
+          <w:color w:val="292929"/>
+          <w:spacing w:val="-5"/>
+          <w:shd w:val="clear" w:color="auto" w:fill="F2F2F2"/>
+        </w:rPr>
+      </w:pPr>
+      <w:r>
+        <w:rPr>
+          <w:noProof/>
+        </w:rPr>
+        <w:drawing>
+          <wp:inline distT="0" distB="0" distL="0" distR="0" wp14:anchorId="6374A091" wp14:editId="7FA06518">
+            <wp:extent cx="5943600" cy="2580005"/>
+            <wp:effectExtent l="0" t="0" r="0" b="0"/>
+            <wp:docPr id="7" name="Picture 7" descr="Text&#10;&#10;Description automatically generated"/>
+            <wp:cNvGraphicFramePr>
+              <a:graphicFrameLocks xmlns:a="http://schemas.openxmlformats.org/drawingml/2006/main" noChangeAspect="1"/>
+            </wp:cNvGraphicFramePr>
+            <a:graphic xmlns:a="http://schemas.openxmlformats.org/drawingml/2006/main">
+              <a:graphicData uri="http://schemas.openxmlformats.org/drawingml/2006/picture">
+                <pic:pic xmlns:pic="http://schemas.openxmlformats.org/drawingml/2006/picture">
+                  <pic:nvPicPr>
+                    <pic:cNvPr id="7" name="Picture 7" descr="Text&#10;&#10;Description automatically generated"/>
+                    <pic:cNvPicPr/>
+                  </pic:nvPicPr>
+                  <pic:blipFill>
+                    <a:blip r:embed="rId10"/>
+                    <a:stretch>
+                      <a:fillRect/>
+                    </a:stretch>
+                  </pic:blipFill>
+                  <pic:spPr>
+                    <a:xfrm>
+                      <a:off x="0" y="0"/>
+                      <a:ext cx="5943600" cy="2580005"/>
+                    </a:xfrm>
+                    <a:prstGeom prst="rect">
+                      <a:avLst/>
+                    </a:prstGeom>
+                  </pic:spPr>
+                </pic:pic>
+              </a:graphicData>
+            </a:graphic>
+          </wp:inline>
+        </w:drawing>
+      </w:r>
+    </w:p>
+    <w:p>
+      <w:pPr>
+        <w:rPr>
+          <w:rFonts w:ascii="Courier New" w:hAnsi="Courier New" w:cs="Courier New"/>
+          <w:color w:val="292929"/>
+          <w:spacing w:val="-5"/>
+          <w:shd w:val="clear" w:color="auto" w:fill="F2F2F2"/>
+        </w:rPr>
+      </w:pPr>
+    </w:p>
+    <w:p>
+      <w:pPr>
+        <w:pStyle w:val="ListParagraph"/>
+        <w:numPr>
+          <w:ilvl w:val="0"/>
+          <w:numId w:val="1"/>
+        </w:numPr>
+      </w:pPr>
+      <w:r>
+        <w:t>Now open browser in local machine and copy</w:t>
+      </w:r>
+      <w:r>
+        <w:t xml:space="preserve"> URL &amp; Token generated in step 8.</w:t>
+      </w:r>
+    </w:p>
+    <w:p>
+      <w:pPr>
+        <w:pStyle w:val="ListParagraph"/>
+      </w:pPr>
+      <w:r>
+        <w:rPr>
+          <w:noProof/>
+        </w:rPr>
+        <w:lastRenderedPageBreak/>
+        <w:drawing>
+          <wp:inline distT="0" distB="0" distL="0" distR="0" wp14:anchorId="20DB8B8D" wp14:editId="0B7F22FA">
+            <wp:extent cx="5943600" cy="3252470"/>
+            <wp:effectExtent l="0" t="0" r="0" b="5080"/>
+            <wp:docPr id="9" name="Picture 9" descr="Graphical user interface, text, email&#10;&#10;Description automatically generated"/>
+            <wp:cNvGraphicFramePr>
+              <a:graphicFrameLocks xmlns:a="http://schemas.openxmlformats.org/drawingml/2006/main" noChangeAspect="1"/>
+            </wp:cNvGraphicFramePr>
+            <a:graphic xmlns:a="http://schemas.openxmlformats.org/drawingml/2006/main">
+              <a:graphicData uri="http://schemas.openxmlformats.org/drawingml/2006/picture">
+                <pic:pic xmlns:pic="http://schemas.openxmlformats.org/drawingml/2006/picture">
+                  <pic:nvPicPr>
+                    <pic:cNvPr id="9" name="Picture 9" descr="Graphical user interface, text, email&#10;&#10;Description automatically generated"/>
+                    <pic:cNvPicPr/>
+                  </pic:nvPicPr>
+                  <pic:blipFill>
+                    <a:blip r:embed="rId11"/>
+                    <a:stretch>
+                      <a:fillRect/>
+                    </a:stretch>
+                  </pic:blipFill>
+                  <pic:spPr>
+                    <a:xfrm>
+                      <a:off x="0" y="0"/>
+                      <a:ext cx="5943600" cy="3252470"/>
+                    </a:xfrm>
+                    <a:prstGeom prst="rect">
+                      <a:avLst/>
+                    </a:prstGeom>
+                  </pic:spPr>
+                </pic:pic>
+              </a:graphicData>
+            </a:graphic>
+          </wp:inline>
+        </w:drawing>
+      </w:r>
+    </w:p>
+    <w:p>
+      <w:pPr>
+        <w:shd w:val="clear" w:color="auto" w:fill="FFFFFF"/>
+        <w:spacing w:before="754" w:after="0" w:line="420" w:lineRule="atLeast"/>
+        <w:outlineLvl w:val="0"/>
+        <w:rPr>
+          <w:rFonts w:ascii="Helvetica" w:eastAsia="Times New Roman" w:hAnsi="Helvetica" w:cs="Times New Roman"/>
+          <w:b/>
+          <w:bCs/>
+          <w:color w:val="292929"/>
+          <w:kern w:val="36"/>
+          <w:sz w:val="33"/>
+          <w:szCs w:val="33"/>
+        </w:rPr>
+      </w:pPr>
+      <w:r>
+        <w:rPr>
+          <w:rFonts w:ascii="Helvetica" w:eastAsia="Times New Roman" w:hAnsi="Helvetica" w:cs="Times New Roman"/>
+          <w:b/>
+          <w:bCs/>
+          <w:color w:val="292929"/>
+          <w:kern w:val="36"/>
+          <w:sz w:val="33"/>
+          <w:szCs w:val="33"/>
+        </w:rPr>
+        <w:t>PySpark in Jupyter</w:t>
+      </w:r>
+    </w:p>
+    <w:p/>
+    <w:p>
+      <w:pPr>
+        <w:pStyle w:val="ListParagraph"/>
+        <w:numPr>
+          <w:ilvl w:val="0"/>
+          <w:numId w:val="1"/>
+        </w:numPr>
+        <w:rPr>
+          <w:rFonts w:ascii="Georgia" w:hAnsi="Georgia"/>
+          <w:color w:val="292929"/>
+          <w:spacing w:val="-1"/>
+          <w:sz w:val="30"/>
+          <w:szCs w:val="30"/>
+        </w:rPr>
+      </w:pPr>
+      <w:r>
+        <w:t>Update PySpark driver environment variables: add these lines to your ~/.bashrcfile.</w:t>
+      </w:r>
+    </w:p>
+    <w:p>
+      <w:pPr>
+        <w:pStyle w:val="ListParagraph"/>
+        <w:rPr>
+          <w:rFonts w:ascii="Courier New" w:hAnsi="Courier New" w:cs="Courier New"/>
+          <w:color w:val="292929"/>
+          <w:spacing w:val="-5"/>
+          <w:shd w:val="clear" w:color="auto" w:fill="F2F2F2"/>
+        </w:rPr>
+      </w:pPr>
+      <w:r>
+        <w:rPr>
+          <w:rFonts w:ascii="Courier New" w:hAnsi="Courier New" w:cs="Courier New"/>
+          <w:shd w:val="clear" w:color="auto" w:fill="F2F2F2"/>
+        </w:rPr>
+        <w:t>export PYSPARK_DRIVER_PYTHON=jupyter</w:t>
+      </w:r>
+      <w:r>
+        <w:rPr>
+          <w:rFonts w:ascii="Courier New" w:hAnsi="Courier New" w:cs="Courier New"/>
+          <w:color w:val="292929"/>
+          <w:spacing w:val="-5"/>
+          <w:shd w:val="clear" w:color="auto" w:fill="F2F2F2"/>
+        </w:rPr>
+        <w:br/>
+      </w:r>
+      <w:r>
+        <w:rPr>
+          <w:rFonts w:ascii="Courier New" w:hAnsi="Courier New" w:cs="Courier New"/>
+          <w:shd w:val="clear" w:color="auto" w:fill="F2F2F2"/>
+        </w:rPr>
+        <w:t>export PYSPARK_DRIVER_PYTHON_OPTS=</w:t>
+      </w:r>
+      <w:r>
+        <w:rPr>
+          <w:rFonts w:ascii="Courier New" w:hAnsi="Courier New" w:cs="Courier New"/>
+          <w:color w:val="292929"/>
+          <w:spacing w:val="-5"/>
+          <w:shd w:val="clear" w:color="auto" w:fill="F2F2F2"/>
+        </w:rPr>
+        <w:t xml:space="preserve"> </w:t>
+      </w:r>
+      <w:r>
+        <w:rPr>
+          <w:rFonts w:ascii="Courier New" w:hAnsi="Courier New" w:cs="Courier New"/>
+          <w:color w:val="292929"/>
+          <w:spacing w:val="-5"/>
+          <w:shd w:val="clear" w:color="auto" w:fill="F2F2F2"/>
+        </w:rPr>
+        <w:t>‘</w:t>
+      </w:r>
+      <w:r>
+        <w:rPr>
+          <w:rFonts w:ascii="Courier New" w:hAnsi="Courier New" w:cs="Courier New"/>
+          <w:color w:val="292929"/>
+          <w:spacing w:val="-5"/>
+          <w:shd w:val="clear" w:color="auto" w:fill="F2F2F2"/>
+        </w:rPr>
+        <w:t>notebook --ip=0.0.0.0 --port=8888 --no-browser --allow-root</w:t>
+      </w:r>
+      <w:r>
+        <w:rPr>
+          <w:rFonts w:ascii="Courier New" w:hAnsi="Courier New" w:cs="Courier New"/>
+          <w:color w:val="292929"/>
+          <w:spacing w:val="-5"/>
+          <w:shd w:val="clear" w:color="auto" w:fill="F2F2F2"/>
+        </w:rPr>
+        <w:t>’</w:t>
+      </w:r>
+    </w:p>
+    <w:p>
+      <w:pPr>
+        <w:pStyle w:val="ListParagraph"/>
+        <w:rPr>
+          <w:rFonts w:ascii="Courier New" w:hAnsi="Courier New"/>
+          <w:color w:val="292929"/>
+          <w:sz w:val="27"/>
+          <w:szCs w:val="27"/>
+        </w:rPr>
+      </w:pPr>
+      <w:r>
+        <w:rPr>
+          <w:noProof/>
+        </w:rPr>
+        <w:drawing>
+          <wp:inline distT="0" distB="0" distL="0" distR="0" wp14:anchorId="30ED2F5A" wp14:editId="286155B8">
+            <wp:extent cx="5943600" cy="2091690"/>
+            <wp:effectExtent l="0" t="0" r="0" b="3810"/>
+            <wp:docPr id="2" name="Picture 2" descr="Text&#10;&#10;Description automatically generated"/>
+            <wp:cNvGraphicFramePr>
+              <a:graphicFrameLocks xmlns:a="http://schemas.openxmlformats.org/drawingml/2006/main" noChangeAspect="1"/>
+            </wp:cNvGraphicFramePr>
+            <a:graphic xmlns:a="http://schemas.openxmlformats.org/drawingml/2006/main">
+              <a:graphicData uri="http://schemas.openxmlformats.org/drawingml/2006/picture">
+                <pic:pic xmlns:pic="http://schemas.openxmlformats.org/drawingml/2006/picture">
+                  <pic:nvPicPr>
+                    <pic:cNvPr id="2" name="Picture 2" descr="Text&#10;&#10;Description automatically generated"/>
+                    <pic:cNvPicPr/>
+                  </pic:nvPicPr>
+                  <pic:blipFill>
+                    <a:blip r:embed="rId12"/>
+                    <a:stretch>
+                      <a:fillRect/>
+                    </a:stretch>
+                  </pic:blipFill>
+                  <pic:spPr>
+                    <a:xfrm>
+                      <a:off x="0" y="0"/>
+                      <a:ext cx="5943600" cy="2091690"/>
+                    </a:xfrm>
+                    <a:prstGeom prst="rect">
+                      <a:avLst/>
+                    </a:prstGeom>
+                  </pic:spPr>
+                </pic:pic>
+              </a:graphicData>
+            </a:graphic>
+          </wp:inline>
+        </w:drawing>
+      </w:r>
+    </w:p>
+    <w:p>
+      <w:pPr>
+        <w:pStyle w:val="ListParagraph"/>
+        <w:numPr>
+          <w:ilvl w:val="0"/>
+          <w:numId w:val="1"/>
+        </w:numPr>
+        <w:rPr>
+          <w:rFonts w:ascii="Georgia" w:hAnsi="Georgia"/>
+          <w:color w:val="292929"/>
+          <w:spacing w:val="-1"/>
+          <w:sz w:val="30"/>
+          <w:szCs w:val="30"/>
+        </w:rPr>
+      </w:pPr>
+      <w:r>
+        <w:t>Restart terminal and launch PySpark again:</w:t>
+      </w:r>
+    </w:p>
+    <w:p>
+      <w:pPr>
+        <w:pStyle w:val="ListParagraph"/>
+        <w:rPr>
+          <w:rFonts w:ascii="Courier New" w:hAnsi="Courier New"/>
+          <w:color w:val="292929"/>
+          <w:sz w:val="27"/>
+          <w:szCs w:val="27"/>
+        </w:rPr>
+      </w:pPr>
+      <w:r>
+        <w:rPr>
+          <w:rFonts w:ascii="Courier New" w:hAnsi="Courier New" w:cs="Courier New"/>
+          <w:shd w:val="clear" w:color="auto" w:fill="F2F2F2"/>
+        </w:rPr>
+        <w:t>$ pyspark</w:t>
+      </w:r>
+    </w:p>
+    <w:p>
+      <w:pPr>
+        <w:rPr>
+          <w:rFonts w:ascii="Courier New" w:hAnsi="Courier New" w:cs="Courier New"/>
+          <w:color w:val="292929"/>
+          <w:spacing w:val="-5"/>
+          <w:shd w:val="clear" w:color="auto" w:fill="F2F2F2"/>
+        </w:rPr>
+      </w:pPr>
+      <w:r>
+        <w:rPr>
+          <w:noProof/>
+        </w:rPr>
+        <w:lastRenderedPageBreak/>
+        <w:drawing>
+          <wp:inline distT="0" distB="0" distL="0" distR="0" wp14:anchorId="4F5B7C86" wp14:editId="0C259104">
+            <wp:extent cx="5943600" cy="1261110"/>
+            <wp:effectExtent l="0" t="0" r="0" b="0"/>
+            <wp:docPr id="3" name="Picture 3" descr="A screenshot of a computer&#10;&#10;Description automatically generated with medium confidence"/>
+            <wp:cNvGraphicFramePr>
+              <a:graphicFrameLocks xmlns:a="http://schemas.openxmlformats.org/drawingml/2006/main" noChangeAspect="1"/>
+            </wp:cNvGraphicFramePr>
+            <a:graphic xmlns:a="http://schemas.openxmlformats.org/drawingml/2006/main">
+              <a:graphicData uri="http://schemas.openxmlformats.org/drawingml/2006/picture">
+                <pic:pic xmlns:pic="http://schemas.openxmlformats.org/drawingml/2006/picture">
+                  <pic:nvPicPr>
+                    <pic:cNvPr id="3" name="Picture 3" descr="A screenshot of a computer&#10;&#10;Description automatically generated with medium confidence"/>
+                    <pic:cNvPicPr/>
+                  </pic:nvPicPr>
+                  <pic:blipFill>
+                    <a:blip r:embed="rId13"/>
+                    <a:stretch>
+                      <a:fillRect/>
+                    </a:stretch>
+                  </pic:blipFill>
+                  <pic:spPr>
+                    <a:xfrm>
+                      <a:off x="0" y="0"/>
+                      <a:ext cx="5943600" cy="1261110"/>
+                    </a:xfrm>
+                    <a:prstGeom prst="rect">
+                      <a:avLst/>
+                    </a:prstGeom>
+                  </pic:spPr>
+                </pic:pic>
+              </a:graphicData>
+            </a:graphic>
+          </wp:inline>
+        </w:drawing>
+      </w:r>
+    </w:p>
+    <w:p>
+      <w:pPr>
+        <w:rPr>
+          <w:rFonts w:ascii="Courier New" w:hAnsi="Courier New" w:cs="Courier New"/>
+          <w:color w:val="292929"/>
+          <w:spacing w:val="-5"/>
+          <w:shd w:val="clear" w:color="auto" w:fill="F2F2F2"/>
+        </w:rPr>
+      </w:pPr>
+      <w:r>
+        <w:rPr>
+          <w:noProof/>
+        </w:rPr>
+        <w:drawing>
+          <wp:inline distT="0" distB="0" distL="0" distR="0" wp14:anchorId="64DF3869" wp14:editId="209233C2">
+            <wp:extent cx="5943600" cy="2353310"/>
+            <wp:effectExtent l="0" t="0" r="0" b="8890"/>
+            <wp:docPr id="4" name="Picture 4" descr="Graphical user interface, text, application, email&#10;&#10;Description automatically generated"/>
+            <wp:cNvGraphicFramePr>
+              <a:graphicFrameLocks xmlns:a="http://schemas.openxmlformats.org/drawingml/2006/main" noChangeAspect="1"/>
+            </wp:cNvGraphicFramePr>
+            <a:graphic xmlns:a="http://schemas.openxmlformats.org/drawingml/2006/main">
+              <a:graphicData uri="http://schemas.openxmlformats.org/drawingml/2006/picture">
+                <pic:pic xmlns:pic="http://schemas.openxmlformats.org/drawingml/2006/picture">
+                  <pic:nvPicPr>
+                    <pic:cNvPr id="4" name="Picture 4" descr="Graphical user interface, text, application, email&#10;&#10;Description automatically generated"/>
+                    <pic:cNvPicPr/>
+                  </pic:nvPicPr>
+                  <pic:blipFill>
+                    <a:blip r:embed="rId14"/>
+                    <a:stretch>
+                      <a:fillRect/>
+                    </a:stretch>
+                  </pic:blipFill>
+                  <pic:spPr>
+                    <a:xfrm>
+                      <a:off x="0" y="0"/>
+                      <a:ext cx="5943600" cy="2353310"/>
+                    </a:xfrm>
+                    <a:prstGeom prst="rect">
+                      <a:avLst/>
+                    </a:prstGeom>
+                  </pic:spPr>
+                </pic:pic>
+              </a:graphicData>
+            </a:graphic>
+          </wp:inline>
+        </w:drawing>
+      </w:r>
+    </w:p>
+    <w:p>
+      <w:pPr>
+        <w:pStyle w:val="ListParagraph"/>
+      </w:pPr>
+    </w:p>
+    <w:p>
+      <w:pPr>
+        <w:pStyle w:val="ListParagraph"/>
+        <w:numPr>
+          <w:ilvl w:val="0"/>
+          <w:numId w:val="1"/>
+        </w:numPr>
+      </w:pPr>
+      <w:r>
+        <w:t>Execute a test program in Jupyter</w:t>
+      </w:r>
+    </w:p>
+    <w:p>
+      <w:pPr>
+        <w:pStyle w:val="ListParagraph"/>
+        <w:rPr>
+          <w:rFonts w:ascii="Courier New" w:hAnsi="Courier New" w:cs="Courier New"/>
+          <w:color w:val="292929"/>
+          <w:spacing w:val="-5"/>
+          <w:shd w:val="clear" w:color="auto" w:fill="F2F2F2"/>
+        </w:rPr>
+      </w:pPr>
+      <w:r>
+        <w:rPr>
+          <w:noProof/>
+        </w:rPr>
+        <w:lastRenderedPageBreak/>
+        <w:drawing>
+          <wp:inline distT="0" distB="0" distL="0" distR="0" wp14:anchorId="503970A5" wp14:editId="62E7DCDD">
+            <wp:extent cx="5943600" cy="4953000"/>
+            <wp:effectExtent l="0" t="0" r="0" b="0"/>
+            <wp:docPr id="10" name="Picture 10" descr="Graphical user interface, text, application, email&#10;&#10;Description automatically generated"/>
+            <wp:cNvGraphicFramePr>
+              <a:graphicFrameLocks xmlns:a="http://schemas.openxmlformats.org/drawingml/2006/main" noChangeAspect="1"/>
+            </wp:cNvGraphicFramePr>
+            <a:graphic xmlns:a="http://schemas.openxmlformats.org/drawingml/2006/main">
+              <a:graphicData uri="http://schemas.openxmlformats.org/drawingml/2006/picture">
+                <pic:pic xmlns:pic="http://schemas.openxmlformats.org/drawingml/2006/picture">
+                  <pic:nvPicPr>
+                    <pic:cNvPr id="10" name="Picture 10" descr="Graphical user interface, text, application, email&#10;&#10;Description automatically generated"/>
+                    <pic:cNvPicPr/>
+                  </pic:nvPicPr>
+                  <pic:blipFill>
+                    <a:blip r:embed="rId15"/>
+                    <a:stretch>
+                      <a:fillRect/>
+                    </a:stretch>
+                  </pic:blipFill>
+                  <pic:spPr>
+                    <a:xfrm>
+                      <a:off x="0" y="0"/>
+                      <a:ext cx="5943600" cy="4953000"/>
+                    </a:xfrm>
+                    <a:prstGeom prst="rect">
+                      <a:avLst/>
+                    </a:prstGeom>
+                  </pic:spPr>
+                </pic:pic>
+              </a:graphicData>
+            </a:graphic>
+          </wp:inline>
+        </w:drawing>
+      </w:r>
+    </w:p>
+    <w:p>
+      <w:pPr>
+        <w:shd w:val="clear" w:color="auto" w:fill="FFFFFF"/>
+        <w:spacing w:before="754" w:after="0" w:line="420" w:lineRule="atLeast"/>
+        <w:outlineLvl w:val="0"/>
+      </w:pPr>
+      <w:r>
+        <w:rPr>
+          <w:rFonts w:ascii="Helvetica" w:eastAsia="Times New Roman" w:hAnsi="Helvetica" w:cs="Times New Roman"/>
+          <w:b/>
+          <w:bCs/>
+          <w:color w:val="292929"/>
+          <w:kern w:val="36"/>
+          <w:sz w:val="33"/>
+          <w:szCs w:val="33"/>
+        </w:rPr>
+        <w:t>References</w:t>
+      </w:r>
+    </w:p>
+    <w:p>
+      <w:hyperlink r:id="rId16" w:history="1">
+        <w:r>
+          <w:rPr>
+            <w:rStyle w:val="Hyperlink"/>
+          </w:rPr>
+          <w:t>https://medium.com/sicara/get-started-pyspark-jupyter-guide-tutorial-ae2fe84f594f</w:t>
+        </w:r>
+      </w:hyperlink>
+    </w:p>
+    <w:p/>
+    <w:p>
+      <w:pPr>
+        <w:rPr>
+          <w:rFonts w:ascii="Courier New" w:hAnsi="Courier New" w:cs="Courier New"/>
+          <w:color w:val="292929"/>
+          <w:spacing w:val="-5"/>
+          <w:shd w:val="clear" w:color="auto" w:fill="F2F2F2"/>
+        </w:rPr>
+      </w:pPr>
+      <w:r>
+        <w:rPr>
+          <w:rFonts w:ascii="Courier New" w:hAnsi="Courier New" w:cs="Courier New"/>
+          <w:color w:val="292929"/>
+          <w:spacing w:val="-5"/>
+          <w:shd w:val="clear" w:color="auto" w:fill="F2F2F2"/>
+        </w:rPr>
+        <w:br w:type="page"/>
+      </w:r>
+    </w:p>
+    <w:p>
+      <w:pPr>
+        <w:pStyle w:val="ListParagraph"/>
+        <w:rPr>
+          <w:rFonts w:ascii="Courier New" w:hAnsi="Courier New" w:cs="Courier New"/>
+          <w:color w:val="292929"/>
+          <w:spacing w:val="-5"/>
+          <w:shd w:val="clear" w:color="auto" w:fill="F2F2F2"/>
+        </w:rPr>
+      </w:pPr>
     </w:p>
     <w:sectPr>
       <w:pgSz w:w="12240" w:h="15840"/>
@@ -423,7 +1109,7 @@
   <w:abstractNum w:abstractNumId="0" w15:restartNumberingAfterBreak="0">
     <w:nsid w:val="7C5F0EC1"/>
     <w:multiLevelType w:val="hybridMultilevel"/>
-    <w:tmpl w:val="FEFA723C"/>
+    <w:tmpl w:val="0D7226FC"/>
     <w:lvl w:ilvl="0" w:tplc="0409000F">
       <w:start w:val="1"/>
       <w:numFmt w:val="decimal"/>
@@ -914,6 +1600,26 @@
     <w:name w:val="Normal"/>
     <w:qFormat/>
   </w:style>
+  <w:style w:type="paragraph" w:styleId="Heading1">
+    <w:name w:val="heading 1"/>
+    <w:basedOn w:val="Normal"/>
+    <w:link w:val="Heading1Char"/>
+    <w:uiPriority w:val="9"/>
+    <w:qFormat/>
+    <w:rsid w:val="00CA7FF8"/>
+    <w:pPr>
+      <w:spacing w:before="100" w:beforeAutospacing="1" w:after="100" w:afterAutospacing="1" w:line="240" w:lineRule="auto"/>
+      <w:outlineLvl w:val="0"/>
+    </w:pPr>
+    <w:rPr>
+      <w:rFonts w:ascii="Times New Roman" w:eastAsia="Times New Roman" w:hAnsi="Times New Roman" w:cs="Times New Roman"/>
+      <w:b/>
+      <w:bCs/>
+      <w:kern w:val="36"/>
+      <w:sz w:val="48"/>
+      <w:szCs w:val="48"/>
+    </w:rPr>
+  </w:style>
   <w:style w:type="character" w:default="1" w:styleId="DefaultParagraphFont">
     <w:name w:val="Default Paragraph Font"/>
     <w:uiPriority w:val="1"/>
@@ -1032,6 +1738,52 @@
     <w:name w:val="o"/>
     <w:basedOn w:val="DefaultParagraphFont"/>
     <w:rsid w:val="0009780B"/>
+  </w:style>
+  <w:style w:type="character" w:customStyle="1" w:styleId="Heading1Char">
+    <w:name w:val="Heading 1 Char"/>
+    <w:basedOn w:val="DefaultParagraphFont"/>
+    <w:link w:val="Heading1"/>
+    <w:uiPriority w:val="9"/>
+    <w:rsid w:val="00CA7FF8"/>
+    <w:rPr>
+      <w:rFonts w:ascii="Times New Roman" w:eastAsia="Times New Roman" w:hAnsi="Times New Roman" w:cs="Times New Roman"/>
+      <w:b/>
+      <w:bCs/>
+      <w:kern w:val="36"/>
+      <w:sz w:val="48"/>
+      <w:szCs w:val="48"/>
+    </w:rPr>
+  </w:style>
+  <w:style w:type="paragraph" w:customStyle="1" w:styleId="pw-post-body-paragraph">
+    <w:name w:val="pw-post-body-paragraph"/>
+    <w:basedOn w:val="Normal"/>
+    <w:rsid w:val="00681052"/>
+    <w:pPr>
+      <w:spacing w:before="100" w:beforeAutospacing="1" w:after="100" w:afterAutospacing="1" w:line="240" w:lineRule="auto"/>
+    </w:pPr>
+    <w:rPr>
+      <w:rFonts w:ascii="Times New Roman" w:eastAsia="Times New Roman" w:hAnsi="Times New Roman" w:cs="Times New Roman"/>
+      <w:sz w:val="24"/>
+      <w:szCs w:val="24"/>
+    </w:rPr>
+  </w:style>
+  <w:style w:type="character" w:styleId="HTMLCode">
+    <w:name w:val="HTML Code"/>
+    <w:basedOn w:val="DefaultParagraphFont"/>
+    <w:uiPriority w:val="99"/>
+    <w:semiHidden/>
+    <w:unhideWhenUsed/>
+    <w:rsid w:val="00681052"/>
+    <w:rPr>
+      <w:rFonts w:ascii="Courier New" w:eastAsia="Times New Roman" w:hAnsi="Courier New" w:cs="Courier New"/>
+      <w:sz w:val="20"/>
+      <w:szCs w:val="20"/>
+    </w:rPr>
+  </w:style>
+  <w:style w:type="character" w:customStyle="1" w:styleId="mu">
+    <w:name w:val="mu"/>
+    <w:basedOn w:val="DefaultParagraphFont"/>
+    <w:rsid w:val="00681052"/>
   </w:style>
 </w:styles>
 </file>

</xml_diff>